<commit_message>
shorou e 2-2 va 0-1
</commit_message>
<xml_diff>
--- a/محتویات دوره آموزشی/فصل 0/0-2 پیش نیاز برنامه نویسی/جزوه/نوشته ها/جزوه 0-2.docx
+++ b/محتویات دوره آموزشی/فصل 0/0-2 پیش نیاز برنامه نویسی/جزوه/نوشته ها/جزوه 0-2.docx
@@ -1,18 +1,20 @@
 
 <file path=word/document.xml><?xml version="1.0" encoding="utf-8"?>
-<w:document xmlns:wpc="http://schemas.microsoft.com/office/word/2010/wordprocessingCanvas" xmlns:cx="http://schemas.microsoft.com/office/drawing/2014/chartex" xmlns:cx1="http://schemas.microsoft.com/office/drawing/2015/9/8/chartex" xmlns:cx2="http://schemas.microsoft.com/office/drawing/2015/10/21/chartex" xmlns:cx3="http://schemas.microsoft.com/office/drawing/2016/5/9/chartex" xmlns:cx4="http://schemas.microsoft.com/office/drawing/2016/5/10/chartex" xmlns:cx5="http://schemas.microsoft.com/office/drawing/2016/5/11/chartex" xmlns:cx6="http://schemas.microsoft.com/office/drawing/2016/5/12/chartex" xmlns:cx7="http://schemas.microsoft.com/office/drawing/2016/5/13/chartex" xmlns:cx8="http://schemas.microsoft.com/office/drawing/2016/5/14/chartex" xmlns:mc="http://schemas.openxmlformats.org/markup-compatibility/2006" xmlns:aink="http://schemas.microsoft.com/office/drawing/2016/ink" xmlns:am3d="http://schemas.microsoft.com/office/drawing/2017/model3d" xmlns:o="urn:schemas-microsoft-com:office:office" xmlns:r="http://schemas.openxmlformats.org/officeDocument/2006/relationships" xmlns:m="http://schemas.openxmlformats.org/officeDocument/2006/math" xmlns:v="urn:schemas-microsoft-com:vml" xmlns:wp14="http://schemas.microsoft.com/office/word/2010/wordprocessingDrawing" xmlns:wp="http://schemas.openxmlformats.org/drawingml/2006/wordprocessingDrawing" xmlns:w10="urn:schemas-microsoft-com:office:word" xmlns:w="http://schemas.openxmlformats.org/wordprocessingml/2006/main" xmlns:w14="http://schemas.microsoft.com/office/word/2010/wordml" xmlns:w15="http://schemas.microsoft.com/office/word/2012/wordml" xmlns:w16cid="http://schemas.microsoft.com/office/word/2016/wordml/cid" xmlns:w16se="http://schemas.microsoft.com/office/word/2015/wordml/symex" xmlns:wpg="http://schemas.microsoft.com/office/word/2010/wordprocessingGroup" xmlns:wpi="http://schemas.microsoft.com/office/word/2010/wordprocessingInk" xmlns:wne="http://schemas.microsoft.com/office/word/2006/wordml" xmlns:wps="http://schemas.microsoft.com/office/word/2010/wordprocessingShape" mc:Ignorable="w14 w15 w16se w16cid wp14">
+<w:document xmlns:wpc="http://schemas.microsoft.com/office/word/2010/wordprocessingCanvas" xmlns:mc="http://schemas.openxmlformats.org/markup-compatibility/2006" xmlns:o="urn:schemas-microsoft-com:office:office" xmlns:r="http://schemas.openxmlformats.org/officeDocument/2006/relationships" xmlns:m="http://schemas.openxmlformats.org/officeDocument/2006/math" xmlns:v="urn:schemas-microsoft-com:vml" xmlns:wp14="http://schemas.microsoft.com/office/word/2010/wordprocessingDrawing" xmlns:wp="http://schemas.openxmlformats.org/drawingml/2006/wordprocessingDrawing" xmlns:w10="urn:schemas-microsoft-com:office:word" xmlns:w="http://schemas.openxmlformats.org/wordprocessingml/2006/main" xmlns:w14="http://schemas.microsoft.com/office/word/2010/wordml" xmlns:w15="http://schemas.microsoft.com/office/word/2012/wordml" xmlns:wpg="http://schemas.microsoft.com/office/word/2010/wordprocessingGroup" xmlns:wpi="http://schemas.microsoft.com/office/word/2010/wordprocessingInk" xmlns:wne="http://schemas.microsoft.com/office/word/2006/wordml" xmlns:wps="http://schemas.microsoft.com/office/word/2010/wordprocessingShape" mc:Ignorable="w14 w15 wp14">
   <w:body>
     <w:p>
       <w:pPr>
         <w:bidi/>
         <w:rPr>
-          <w:sz w:val="28"/>
-          <w:szCs w:val="28"/>
-          <w:lang w:bidi="fa-IR"/>
-        </w:rPr>
-      </w:pPr>
-      <w:r>
-        <w:rPr>
+          <w:rFonts w:cs="B Nazanin"/>
+          <w:sz w:val="28"/>
+          <w:szCs w:val="28"/>
+          <w:lang w:bidi="fa-IR"/>
+        </w:rPr>
+      </w:pPr>
+      <w:r>
+        <w:rPr>
+          <w:rFonts w:cs="B Nazanin"/>
           <w:sz w:val="28"/>
           <w:szCs w:val="28"/>
           <w:rtl/>
@@ -22,6 +24,7 @@
       </w:r>
       <w:r>
         <w:rPr>
+          <w:rFonts w:cs="B Nazanin"/>
           <w:sz w:val="28"/>
           <w:szCs w:val="28"/>
           <w:lang w:bidi="fa-IR"/>
@@ -30,12 +33,113 @@
       </w:r>
       <w:r>
         <w:rPr>
-          <w:sz w:val="28"/>
-          <w:szCs w:val="28"/>
-          <w:rtl/>
-          <w:lang w:bidi="fa-IR"/>
-        </w:rPr>
-        <w:t xml:space="preserve">ای از دوره آموزشی میکرودمی را برنامه نویسی تشکیل می دهد. به همین دلیل تصمیم گرفتیم بخشی را به مبانی برنامه نویسی اختصاص بدهیم تا بتوانیم بهتر و دقیق تر به برنامه نویسی بپردازیم. در این بخش به بررسی دستور های اصلی که در حین دوره به کار ما می آید می پردازیم. </w:t>
+          <w:rFonts w:cs="B Nazanin"/>
+          <w:sz w:val="28"/>
+          <w:szCs w:val="28"/>
+          <w:rtl/>
+          <w:lang w:bidi="fa-IR"/>
+        </w:rPr>
+        <w:t>ای از دوره آموزشی می</w:t>
+      </w:r>
+      <w:r>
+        <w:rPr>
+          <w:rFonts w:cs="B Nazanin"/>
+          <w:sz w:val="28"/>
+          <w:szCs w:val="28"/>
+          <w:rtl/>
+          <w:lang w:bidi="fa-IR"/>
+        </w:rPr>
+        <w:t>کرودمی را برنامه نویسی تشکیل می</w:t>
+      </w:r>
+      <w:r>
+        <w:rPr>
+          <w:rFonts w:cs="B Nazanin" w:hint="cs"/>
+          <w:sz w:val="28"/>
+          <w:szCs w:val="28"/>
+          <w:rtl/>
+          <w:lang w:bidi="fa-IR"/>
+        </w:rPr>
+        <w:t>‌</w:t>
+      </w:r>
+      <w:r>
+        <w:rPr>
+          <w:rFonts w:cs="B Nazanin"/>
+          <w:sz w:val="28"/>
+          <w:szCs w:val="28"/>
+          <w:rtl/>
+          <w:lang w:bidi="fa-IR"/>
+        </w:rPr>
+        <w:t>دهد. به همین دلیل تصمیم گرفتیم بخشی را به مبانی برنامه نویسی اختصاص بدهیم تا بتوانیم بهتر و دقیق تر به برنامه نویسی بپرد</w:t>
+      </w:r>
+      <w:r>
+        <w:rPr>
+          <w:rFonts w:cs="B Nazanin"/>
+          <w:sz w:val="28"/>
+          <w:szCs w:val="28"/>
+          <w:rtl/>
+          <w:lang w:bidi="fa-IR"/>
+        </w:rPr>
+        <w:t>ازیم. در این بخش به بررسی دستور</w:t>
+      </w:r>
+      <w:r>
+        <w:rPr>
+          <w:rFonts w:cs="B Nazanin"/>
+          <w:sz w:val="28"/>
+          <w:szCs w:val="28"/>
+          <w:rtl/>
+          <w:lang w:bidi="fa-IR"/>
+        </w:rPr>
+        <w:t>های ا</w:t>
+      </w:r>
+      <w:r>
+        <w:rPr>
+          <w:rFonts w:cs="B Nazanin"/>
+          <w:sz w:val="28"/>
+          <w:szCs w:val="28"/>
+          <w:rtl/>
+          <w:lang w:bidi="fa-IR"/>
+        </w:rPr>
+        <w:t>صلی که در حین دوره به کار ما می</w:t>
+      </w:r>
+      <w:r>
+        <w:rPr>
+          <w:rFonts w:cs="B Nazanin" w:hint="cs"/>
+          <w:sz w:val="28"/>
+          <w:szCs w:val="28"/>
+          <w:rtl/>
+          <w:lang w:bidi="fa-IR"/>
+        </w:rPr>
+        <w:t>‌</w:t>
+      </w:r>
+      <w:r>
+        <w:rPr>
+          <w:rFonts w:cs="B Nazanin"/>
+          <w:sz w:val="28"/>
+          <w:szCs w:val="28"/>
+          <w:rtl/>
+          <w:lang w:bidi="fa-IR"/>
+        </w:rPr>
+        <w:t>آید می</w:t>
+      </w:r>
+      <w:r>
+        <w:rPr>
+          <w:rFonts w:cs="B Nazanin" w:hint="cs"/>
+          <w:sz w:val="28"/>
+          <w:szCs w:val="28"/>
+          <w:rtl/>
+          <w:lang w:bidi="fa-IR"/>
+        </w:rPr>
+        <w:t>‌</w:t>
+      </w:r>
+      <w:r>
+        <w:rPr>
+          <w:rFonts w:cs="B Nazanin"/>
+          <w:sz w:val="28"/>
+          <w:szCs w:val="28"/>
+          <w:rtl/>
+          <w:lang w:bidi="fa-IR"/>
+        </w:rPr>
+        <w:t xml:space="preserve">پردازیم. </w:t>
       </w:r>
     </w:p>
     <w:p>
@@ -43,13 +147,14 @@
         <w:pStyle w:val="Title"/>
         <w:bidi/>
         <w:rPr>
-          <w:rtl/>
-          <w:lang w:bidi="fa-IR"/>
-        </w:rPr>
-      </w:pPr>
-      <w:r>
-        <w:rPr>
-          <w:rFonts w:hint="cs"/>
+          <w:rFonts w:cs="B Nazanin" w:hint="cs"/>
+          <w:rtl/>
+          <w:lang w:bidi="fa-IR"/>
+        </w:rPr>
+      </w:pPr>
+      <w:r>
+        <w:rPr>
+          <w:rFonts w:cs="B Nazanin" w:hint="cs"/>
           <w:rtl/>
           <w:lang w:bidi="fa-IR"/>
         </w:rPr>
@@ -57,6 +162,7 @@
       </w:r>
       <w:r>
         <w:rPr>
+          <w:rFonts w:cs="B Nazanin"/>
           <w:rtl/>
           <w:lang w:bidi="fa-IR"/>
         </w:rPr>
@@ -67,25 +173,66 @@
       <w:pPr>
         <w:bidi/>
         <w:rPr>
-          <w:sz w:val="28"/>
-          <w:szCs w:val="28"/>
-          <w:rtl/>
-          <w:lang w:bidi="fa-IR"/>
-        </w:rPr>
-      </w:pPr>
-      <w:r>
-        <w:rPr>
-          <w:rFonts w:hint="cs"/>
-          <w:sz w:val="28"/>
-          <w:szCs w:val="28"/>
-          <w:rtl/>
-          <w:lang w:bidi="fa-IR"/>
-        </w:rPr>
-        <w:t>برنامه نویسی چیزی جز منطق و ریاضیاتی که ما بر روی برگه از آنها استفاده می کنیم نیست. در ریاضیات نماد های =، +، -، &lt;، &gt;، * و / معنا و مفهوم خاصی دارند که در برنامه نویسی نیز همان معانی را دارا می باشند</w:t>
-      </w:r>
-      <w:r>
-        <w:rPr>
-          <w:rFonts w:hint="cs"/>
+          <w:rFonts w:cs="B Nazanin"/>
+          <w:sz w:val="28"/>
+          <w:szCs w:val="28"/>
+          <w:rtl/>
+          <w:lang w:bidi="fa-IR"/>
+        </w:rPr>
+      </w:pPr>
+      <w:r>
+        <w:rPr>
+          <w:rFonts w:cs="B Nazanin" w:hint="cs"/>
+          <w:sz w:val="28"/>
+          <w:szCs w:val="28"/>
+          <w:rtl/>
+          <w:lang w:bidi="fa-IR"/>
+        </w:rPr>
+        <w:t>برنامه نویسی چیزی جز منطق و ریاضیاتی که ما بر روی برگه از آنها استفاد</w:t>
+      </w:r>
+      <w:r>
+        <w:rPr>
+          <w:rFonts w:cs="B Nazanin" w:hint="cs"/>
+          <w:sz w:val="28"/>
+          <w:szCs w:val="28"/>
+          <w:rtl/>
+          <w:lang w:bidi="fa-IR"/>
+        </w:rPr>
+        <w:t>ه می کنیم نیست. در ریاضیات نماد‌</w:t>
+      </w:r>
+      <w:r>
+        <w:rPr>
+          <w:rFonts w:cs="B Nazanin" w:hint="cs"/>
+          <w:sz w:val="28"/>
+          <w:szCs w:val="28"/>
+          <w:rtl/>
+          <w:lang w:bidi="fa-IR"/>
+        </w:rPr>
+        <w:t>های =، +، -، &lt;، &gt;، * و / معنا و مفهوم خاصی دارند که در برن</w:t>
+      </w:r>
+      <w:r>
+        <w:rPr>
+          <w:rFonts w:cs="B Nazanin" w:hint="cs"/>
+          <w:sz w:val="28"/>
+          <w:szCs w:val="28"/>
+          <w:rtl/>
+          <w:lang w:bidi="fa-IR"/>
+        </w:rPr>
+        <w:t>امه نویسی نیز همان معانی را دارند</w:t>
+      </w:r>
+      <w:r>
+        <w:rPr>
+          <w:rFonts w:cs="B Nazanin" w:hint="cs"/>
+          <w:sz w:val="28"/>
+          <w:szCs w:val="28"/>
+          <w:rtl/>
+          <w:lang w:bidi="fa-IR"/>
+        </w:rPr>
+        <w:t xml:space="preserve"> </w:t>
+      </w:r>
+      <w:r>
+        <w:rPr>
+          <w:rFonts w:cs="B Nazanin" w:hint="cs"/>
           <w:sz w:val="28"/>
           <w:szCs w:val="28"/>
           <w:rtl/>
@@ -95,58 +242,70 @@
       </w:r>
       <w:r>
         <w:rPr>
-          <w:rFonts w:hint="cs"/>
-          <w:sz w:val="28"/>
-          <w:szCs w:val="28"/>
-          <w:rtl/>
-          <w:lang w:bidi="fa-IR"/>
-        </w:rPr>
-        <w:t>با این تفاوت که ممکن است نگارش آنها متفاوت باشد. در ادامه به بررسی هر یک می پردازیم.</w:t>
+          <w:rFonts w:cs="B Nazanin" w:hint="cs"/>
+          <w:sz w:val="28"/>
+          <w:szCs w:val="28"/>
+          <w:rtl/>
+          <w:lang w:bidi="fa-IR"/>
+        </w:rPr>
+        <w:t>با این تفاوت که ممکن است نگارش آنها متفاوت ب</w:t>
+      </w:r>
+      <w:r>
+        <w:rPr>
+          <w:rFonts w:cs="B Nazanin" w:hint="cs"/>
+          <w:sz w:val="28"/>
+          <w:szCs w:val="28"/>
+          <w:rtl/>
+          <w:lang w:bidi="fa-IR"/>
+        </w:rPr>
+        <w:t>اشد. در ادامه به بررسی هر یک می‌</w:t>
+      </w:r>
+      <w:r>
+        <w:rPr>
+          <w:rFonts w:cs="B Nazanin" w:hint="cs"/>
+          <w:sz w:val="28"/>
+          <w:szCs w:val="28"/>
+          <w:rtl/>
+          <w:lang w:bidi="fa-IR"/>
+        </w:rPr>
+        <w:t>پردازیم.</w:t>
       </w:r>
     </w:p>
     <w:p>
       <w:pPr>
         <w:bidi/>
         <w:rPr>
-          <w:sz w:val="28"/>
-          <w:szCs w:val="28"/>
-          <w:rtl/>
-          <w:lang w:bidi="fa-IR"/>
-        </w:rPr>
-      </w:pPr>
-      <w:r>
-        <w:rPr>
-          <w:rFonts w:hint="cs"/>
-          <w:sz w:val="28"/>
-          <w:szCs w:val="28"/>
-          <w:rtl/>
-          <w:lang w:bidi="fa-IR"/>
-        </w:rPr>
-        <w:t>+، -</w:t>
-      </w:r>
-      <w:r>
-        <w:rPr>
-          <w:rFonts w:hint="cs"/>
-          <w:sz w:val="28"/>
-          <w:szCs w:val="28"/>
-          <w:rtl/>
-          <w:lang w:bidi="fa-IR"/>
-        </w:rPr>
-        <w:t xml:space="preserve"> :</w:t>
+          <w:rFonts w:cs="B Nazanin"/>
+          <w:sz w:val="28"/>
+          <w:szCs w:val="28"/>
+          <w:rtl/>
+          <w:lang w:bidi="fa-IR"/>
+        </w:rPr>
+      </w:pPr>
+      <w:r>
+        <w:rPr>
+          <w:rFonts w:cs="B Nazanin" w:hint="cs"/>
+          <w:sz w:val="28"/>
+          <w:szCs w:val="28"/>
+          <w:rtl/>
+          <w:lang w:bidi="fa-IR"/>
+        </w:rPr>
+        <w:t>+، - :</w:t>
       </w:r>
     </w:p>
     <w:p>
       <w:pPr>
         <w:bidi/>
         <w:rPr>
-          <w:sz w:val="28"/>
-          <w:szCs w:val="28"/>
-          <w:lang w:bidi="fa-IR"/>
-        </w:rPr>
-      </w:pPr>
-      <w:r>
-        <w:rPr>
-          <w:rFonts w:hint="cs"/>
+          <w:rFonts w:cs="B Nazanin"/>
+          <w:sz w:val="28"/>
+          <w:szCs w:val="28"/>
+          <w:lang w:bidi="fa-IR"/>
+        </w:rPr>
+      </w:pPr>
+      <w:r>
+        <w:rPr>
+          <w:rFonts w:cs="B Nazanin" w:hint="cs"/>
           <w:sz w:val="28"/>
           <w:szCs w:val="28"/>
           <w:rtl/>
@@ -156,7 +315,7 @@
       </w:r>
       <w:r>
         <w:rPr>
-          <w:rFonts w:hint="cs"/>
+          <w:rFonts w:cs="B Nazanin" w:hint="cs"/>
           <w:sz w:val="28"/>
           <w:szCs w:val="28"/>
           <w:rtl/>
@@ -166,28 +325,59 @@
       </w:r>
       <w:r>
         <w:rPr>
-          <w:rFonts w:hint="cs"/>
-          <w:sz w:val="28"/>
-          <w:szCs w:val="28"/>
-          <w:rtl/>
-          <w:lang w:bidi="fa-IR"/>
-        </w:rPr>
-        <w:t xml:space="preserve"> ها در برنامه نویسی عملیات جمع و تفریق را انجام می دهند.</w:t>
+          <w:rFonts w:cs="B Nazanin" w:hint="cs"/>
+          <w:sz w:val="28"/>
+          <w:szCs w:val="28"/>
+          <w:rtl/>
+          <w:lang w:bidi="fa-IR"/>
+        </w:rPr>
+        <w:t>‌</w:t>
+      </w:r>
+      <w:r>
+        <w:rPr>
+          <w:rFonts w:cs="B Nazanin" w:hint="cs"/>
+          <w:sz w:val="28"/>
+          <w:szCs w:val="28"/>
+          <w:rtl/>
+          <w:lang w:bidi="fa-IR"/>
+        </w:rPr>
+        <w:t>ها در برنامه نویسی</w:t>
+      </w:r>
+      <w:r>
+        <w:rPr>
+          <w:rFonts w:cs="B Nazanin" w:hint="cs"/>
+          <w:sz w:val="28"/>
+          <w:szCs w:val="28"/>
+          <w:rtl/>
+          <w:lang w:bidi="fa-IR"/>
+        </w:rPr>
+        <w:t xml:space="preserve"> عملیات جمع و تفریق را انجام می‌</w:t>
+      </w:r>
+      <w:r>
+        <w:rPr>
+          <w:rFonts w:cs="B Nazanin" w:hint="cs"/>
+          <w:sz w:val="28"/>
+          <w:szCs w:val="28"/>
+          <w:rtl/>
+          <w:lang w:bidi="fa-IR"/>
+        </w:rPr>
+        <w:t>دهند.</w:t>
       </w:r>
     </w:p>
     <w:p>
       <w:pPr>
         <w:bidi/>
         <w:rPr>
-          <w:sz w:val="28"/>
-          <w:szCs w:val="28"/>
-          <w:rtl/>
-          <w:lang w:bidi="fa-IR"/>
-        </w:rPr>
-      </w:pPr>
-      <w:r>
-        <w:rPr>
-          <w:rFonts w:hint="cs"/>
+          <w:rFonts w:cs="B Nazanin"/>
+          <w:sz w:val="28"/>
+          <w:szCs w:val="28"/>
+          <w:rtl/>
+          <w:lang w:bidi="fa-IR"/>
+        </w:rPr>
+      </w:pPr>
+      <w:r>
+        <w:rPr>
+          <w:rFonts w:cs="B Nazanin" w:hint="cs"/>
           <w:sz w:val="28"/>
           <w:szCs w:val="28"/>
           <w:rtl/>
@@ -200,15 +390,16 @@
       <w:pPr>
         <w:bidi/>
         <w:rPr>
-          <w:sz w:val="28"/>
-          <w:szCs w:val="28"/>
-          <w:rtl/>
-          <w:lang w:bidi="fa-IR"/>
-        </w:rPr>
-      </w:pPr>
-      <w:r>
-        <w:rPr>
-          <w:rFonts w:hint="cs"/>
+          <w:rFonts w:cs="B Nazanin"/>
+          <w:sz w:val="28"/>
+          <w:szCs w:val="28"/>
+          <w:rtl/>
+          <w:lang w:bidi="fa-IR"/>
+        </w:rPr>
+      </w:pPr>
+      <w:r>
+        <w:rPr>
+          <w:rFonts w:cs="B Nazanin" w:hint="cs"/>
           <w:sz w:val="28"/>
           <w:szCs w:val="28"/>
           <w:rtl/>
@@ -218,7 +409,7 @@
       </w:r>
       <w:r>
         <w:rPr>
-          <w:rFonts w:hint="cs"/>
+          <w:rFonts w:cs="B Nazanin" w:hint="cs"/>
           <w:sz w:val="28"/>
           <w:szCs w:val="28"/>
           <w:rtl/>
@@ -228,7 +419,7 @@
       </w:r>
       <w:r>
         <w:rPr>
-          <w:rFonts w:hint="cs"/>
+          <w:rFonts w:cs="B Nazanin" w:hint="cs"/>
           <w:sz w:val="28"/>
           <w:szCs w:val="28"/>
           <w:rtl/>
@@ -238,7 +429,7 @@
       </w:r>
       <w:r>
         <w:rPr>
-          <w:rFonts w:hint="cs"/>
+          <w:rFonts w:cs="B Nazanin" w:hint="cs"/>
           <w:sz w:val="28"/>
           <w:szCs w:val="28"/>
           <w:rtl/>
@@ -248,17 +439,37 @@
       </w:r>
       <w:r>
         <w:rPr>
-          <w:rFonts w:hint="cs"/>
-          <w:sz w:val="28"/>
-          <w:szCs w:val="28"/>
-          <w:rtl/>
-          <w:lang w:bidi="fa-IR"/>
-        </w:rPr>
-        <w:t xml:space="preserve"> است متغییری معلوم می باشد که قرار است مقدار متغیری را که در سمت راست </w:t>
-      </w:r>
-      <w:r>
-        <w:rPr>
-          <w:rFonts w:hint="cs"/>
+          <w:rFonts w:cs="B Nazanin" w:hint="cs"/>
+          <w:sz w:val="28"/>
+          <w:szCs w:val="28"/>
+          <w:rtl/>
+          <w:lang w:bidi="fa-IR"/>
+        </w:rPr>
+        <w:t xml:space="preserve"> است متغییری معلوم </w:t>
+      </w:r>
+      <w:r>
+        <w:rPr>
+          <w:rFonts w:cs="B Nazanin" w:hint="cs"/>
+          <w:sz w:val="28"/>
+          <w:szCs w:val="28"/>
+          <w:rtl/>
+          <w:lang w:bidi="fa-IR"/>
+        </w:rPr>
+        <w:t xml:space="preserve">است </w:t>
+      </w:r>
+      <w:r>
+        <w:rPr>
+          <w:rFonts w:cs="B Nazanin" w:hint="cs"/>
+          <w:sz w:val="28"/>
+          <w:szCs w:val="28"/>
+          <w:rtl/>
+          <w:lang w:bidi="fa-IR"/>
+        </w:rPr>
+        <w:t xml:space="preserve">که قرار است مقدار متغیری را که در سمت راست </w:t>
+      </w:r>
+      <w:r>
+        <w:rPr>
+          <w:rFonts w:cs="B Nazanin" w:hint="cs"/>
           <w:sz w:val="28"/>
           <w:szCs w:val="28"/>
           <w:rtl/>
@@ -268,7 +479,7 @@
       </w:r>
       <w:r>
         <w:rPr>
-          <w:rFonts w:hint="cs"/>
+          <w:rFonts w:cs="B Nazanin" w:hint="cs"/>
           <w:sz w:val="28"/>
           <w:szCs w:val="28"/>
           <w:rtl/>
@@ -278,27 +489,67 @@
       </w:r>
       <w:r>
         <w:rPr>
-          <w:rFonts w:hint="cs"/>
-          <w:sz w:val="28"/>
-          <w:szCs w:val="28"/>
-          <w:rtl/>
-          <w:lang w:bidi="fa-IR"/>
-        </w:rPr>
-        <w:t xml:space="preserve">می باشد </w:t>
-      </w:r>
-      <w:r>
-        <w:rPr>
-          <w:rFonts w:hint="cs"/>
-          <w:sz w:val="28"/>
-          <w:szCs w:val="28"/>
-          <w:rtl/>
-          <w:lang w:bidi="fa-IR"/>
-        </w:rPr>
-        <w:t xml:space="preserve">را به خاطر بسپارد. در واقع هر آنچه که در سمت راست این </w:t>
-      </w:r>
-      <w:r>
-        <w:rPr>
-          <w:rFonts w:hint="cs"/>
+          <w:rFonts w:cs="B Nazanin" w:hint="cs"/>
+          <w:sz w:val="28"/>
+          <w:szCs w:val="28"/>
+          <w:rtl/>
+          <w:lang w:bidi="fa-IR"/>
+        </w:rPr>
+        <w:t>هست</w:t>
+      </w:r>
+      <w:r>
+        <w:rPr>
+          <w:rFonts w:cs="B Nazanin" w:hint="cs"/>
+          <w:sz w:val="28"/>
+          <w:szCs w:val="28"/>
+          <w:rtl/>
+          <w:lang w:bidi="fa-IR"/>
+        </w:rPr>
+        <w:t xml:space="preserve"> به خاطر بسپارد. در واقع هر آنچه که در سمت راست این </w:t>
+      </w:r>
+      <w:r>
+        <w:rPr>
+          <w:rFonts w:cs="B Nazanin" w:hint="cs"/>
+          <w:sz w:val="28"/>
+          <w:szCs w:val="28"/>
+          <w:rtl/>
+          <w:lang w:bidi="fa-IR"/>
+        </w:rPr>
+        <w:t xml:space="preserve">عملگر </w:t>
+      </w:r>
+      <w:r>
+        <w:rPr>
+          <w:rFonts w:cs="B Nazanin" w:hint="cs"/>
+          <w:sz w:val="28"/>
+          <w:szCs w:val="28"/>
+          <w:rtl/>
+          <w:lang w:bidi="fa-IR"/>
+        </w:rPr>
+        <w:t>هست</w:t>
+      </w:r>
+      <w:r>
+        <w:rPr>
+          <w:rFonts w:cs="B Nazanin" w:hint="cs"/>
+          <w:sz w:val="28"/>
+          <w:szCs w:val="28"/>
+          <w:rtl/>
+          <w:lang w:bidi="fa-IR"/>
+        </w:rPr>
+        <w:t xml:space="preserve"> </w:t>
+      </w:r>
+      <w:r>
+        <w:rPr>
+          <w:rFonts w:cs="B Nazanin" w:hint="cs"/>
+          <w:sz w:val="28"/>
+          <w:szCs w:val="28"/>
+          <w:rtl/>
+          <w:lang w:bidi="fa-IR"/>
+        </w:rPr>
+        <w:t xml:space="preserve">به داخل هر آنچه که در سمت چپ این </w:t>
+      </w:r>
+      <w:r>
+        <w:rPr>
+          <w:rFonts w:cs="B Nazanin" w:hint="cs"/>
           <w:sz w:val="28"/>
           <w:szCs w:val="28"/>
           <w:rtl/>
@@ -308,57 +559,27 @@
       </w:r>
       <w:r>
         <w:rPr>
-          <w:rFonts w:hint="cs"/>
-          <w:sz w:val="28"/>
-          <w:szCs w:val="28"/>
-          <w:rtl/>
-          <w:lang w:bidi="fa-IR"/>
-        </w:rPr>
-        <w:t xml:space="preserve"> </w:t>
-      </w:r>
-      <w:r>
-        <w:rPr>
-          <w:rFonts w:hint="cs"/>
-          <w:sz w:val="28"/>
-          <w:szCs w:val="28"/>
-          <w:rtl/>
-          <w:lang w:bidi="fa-IR"/>
-        </w:rPr>
-        <w:t xml:space="preserve">می باشد </w:t>
-      </w:r>
-      <w:r>
-        <w:rPr>
-          <w:rFonts w:hint="cs"/>
-          <w:sz w:val="28"/>
-          <w:szCs w:val="28"/>
-          <w:rtl/>
-          <w:lang w:bidi="fa-IR"/>
-        </w:rPr>
-        <w:t xml:space="preserve">به داخل هر آنچه که در سمت چپ این </w:t>
-      </w:r>
-      <w:r>
-        <w:rPr>
-          <w:rFonts w:hint="cs"/>
-          <w:sz w:val="28"/>
-          <w:szCs w:val="28"/>
-          <w:rtl/>
-          <w:lang w:bidi="fa-IR"/>
-        </w:rPr>
-        <w:t>عملگر</w:t>
-      </w:r>
-      <w:r>
-        <w:rPr>
-          <w:rFonts w:hint="cs"/>
-          <w:sz w:val="28"/>
-          <w:szCs w:val="28"/>
-          <w:rtl/>
-          <w:lang w:bidi="fa-IR"/>
-        </w:rPr>
-        <w:t xml:space="preserve"> می باشد ریخته می شود</w:t>
-      </w:r>
-      <w:r>
-        <w:rPr>
-          <w:rFonts w:hint="cs"/>
+          <w:rFonts w:cs="B Nazanin" w:hint="cs"/>
+          <w:sz w:val="28"/>
+          <w:szCs w:val="28"/>
+          <w:rtl/>
+          <w:lang w:bidi="fa-IR"/>
+        </w:rPr>
+        <w:t xml:space="preserve"> می‌باشد ریخته می‌</w:t>
+      </w:r>
+      <w:r>
+        <w:rPr>
+          <w:rFonts w:cs="B Nazanin" w:hint="cs"/>
+          <w:sz w:val="28"/>
+          <w:szCs w:val="28"/>
+          <w:rtl/>
+          <w:lang w:bidi="fa-IR"/>
+        </w:rPr>
+        <w:t>شود</w:t>
+      </w:r>
+      <w:r>
+        <w:rPr>
+          <w:rFonts w:cs="B Nazanin" w:hint="cs"/>
           <w:sz w:val="28"/>
           <w:szCs w:val="28"/>
           <w:rtl/>
@@ -368,27 +589,38 @@
       </w:r>
       <w:r>
         <w:rPr>
-          <w:rFonts w:hint="cs"/>
-          <w:sz w:val="28"/>
-          <w:szCs w:val="28"/>
-          <w:rtl/>
-          <w:lang w:bidi="fa-IR"/>
-        </w:rPr>
-        <w:t xml:space="preserve"> به مثال های زیر توجه کنید:</w:t>
+          <w:rFonts w:cs="B Nazanin" w:hint="cs"/>
+          <w:sz w:val="28"/>
+          <w:szCs w:val="28"/>
+          <w:rtl/>
+          <w:lang w:bidi="fa-IR"/>
+        </w:rPr>
+        <w:t xml:space="preserve"> به مثال‌</w:t>
+      </w:r>
+      <w:r>
+        <w:rPr>
+          <w:rFonts w:cs="B Nazanin" w:hint="cs"/>
+          <w:sz w:val="28"/>
+          <w:szCs w:val="28"/>
+          <w:rtl/>
+          <w:lang w:bidi="fa-IR"/>
+        </w:rPr>
+        <w:t>های زیر توجه کنید:</w:t>
       </w:r>
     </w:p>
     <w:p>
       <w:pPr>
         <w:bidi/>
         <w:rPr>
-          <w:sz w:val="28"/>
-          <w:szCs w:val="28"/>
-          <w:lang w:bidi="fa-IR"/>
-        </w:rPr>
-      </w:pPr>
-      <w:r>
-        <w:rPr>
-          <w:rFonts w:hint="cs"/>
+          <w:rFonts w:cs="B Nazanin"/>
+          <w:sz w:val="28"/>
+          <w:szCs w:val="28"/>
+          <w:lang w:bidi="fa-IR"/>
+        </w:rPr>
+      </w:pPr>
+      <w:r>
+        <w:rPr>
+          <w:rFonts w:cs="B Nazanin" w:hint="cs"/>
           <w:sz w:val="28"/>
           <w:szCs w:val="28"/>
           <w:rtl/>
@@ -400,6 +632,7 @@
       <w:bookmarkEnd w:id="0"/>
       <w:r>
         <w:rPr>
+          <w:rFonts w:cs="B Nazanin"/>
           <w:sz w:val="28"/>
           <w:szCs w:val="28"/>
           <w:lang w:bidi="fa-IR"/>
@@ -424,10 +657,10 @@
             <v:path o:extrusionok="f" gradientshapeok="t" o:connecttype="rect"/>
             <o:lock v:ext="edit" aspectratio="t"/>
           </v:shapetype>
-          <v:shape id="_x0000_i1080" type="#_x0000_t75" style="width:461.4pt;height:64.8pt" o:ole="">
+          <v:shape id="_x0000_i1025" type="#_x0000_t75" style="width:461.25pt;height:64.5pt" o:ole="">
             <v:imagedata r:id="rId6" o:title=""/>
           </v:shape>
-          <o:OLEObject Type="Embed" ProgID="Word.OpenDocumentText.12" ShapeID="_x0000_i1080" DrawAspect="Content" ObjectID="_1597434260" r:id="rId7"/>
+          <o:OLEObject Type="Embed" ProgID="Word.OpenDocumentText.12" ShapeID="_x0000_i1025" DrawAspect="Content" ObjectID="_1597475309" r:id="rId7"/>
         </w:object>
       </w:r>
     </w:p>
@@ -435,24 +668,35 @@
       <w:pPr>
         <w:bidi/>
         <w:rPr>
-          <w:sz w:val="28"/>
-          <w:szCs w:val="28"/>
-          <w:lang w:bidi="fa-IR"/>
-        </w:rPr>
-      </w:pPr>
-      <w:r>
-        <w:rPr>
-          <w:rFonts w:hint="cs"/>
-          <w:sz w:val="28"/>
-          <w:szCs w:val="28"/>
-          <w:rtl/>
-          <w:lang w:bidi="fa-IR"/>
-        </w:rPr>
-        <w:t xml:space="preserve">لازم به ذکر است که می توان بر روی یک متغیر در سمت راست عملیاتی انجام داد و در داخل همان متغیر </w:t>
-      </w:r>
-      <w:r>
-        <w:rPr>
-          <w:rFonts w:hint="cs"/>
+          <w:rFonts w:cs="B Nazanin"/>
+          <w:sz w:val="28"/>
+          <w:szCs w:val="28"/>
+          <w:lang w:bidi="fa-IR"/>
+        </w:rPr>
+      </w:pPr>
+      <w:r>
+        <w:rPr>
+          <w:rFonts w:cs="B Nazanin" w:hint="cs"/>
+          <w:sz w:val="28"/>
+          <w:szCs w:val="28"/>
+          <w:rtl/>
+          <w:lang w:bidi="fa-IR"/>
+        </w:rPr>
+        <w:t>لازم به ذکر است که می‌</w:t>
+      </w:r>
+      <w:r>
+        <w:rPr>
+          <w:rFonts w:cs="B Nazanin" w:hint="cs"/>
+          <w:sz w:val="28"/>
+          <w:szCs w:val="28"/>
+          <w:rtl/>
+          <w:lang w:bidi="fa-IR"/>
+        </w:rPr>
+        <w:t xml:space="preserve">توان بر روی یک متغیر در سمت راست عملیاتی انجام داد و در داخل همان متغیر </w:t>
+      </w:r>
+      <w:r>
+        <w:rPr>
+          <w:rFonts w:cs="B Nazanin" w:hint="cs"/>
           <w:sz w:val="28"/>
           <w:szCs w:val="28"/>
           <w:rtl/>
@@ -462,7 +706,7 @@
       </w:r>
       <w:r>
         <w:rPr>
-          <w:rFonts w:hint="cs"/>
+          <w:rFonts w:cs="B Nazanin" w:hint="cs"/>
           <w:sz w:val="28"/>
           <w:szCs w:val="28"/>
           <w:rtl/>
@@ -475,15 +719,16 @@
       <w:pPr>
         <w:bidi/>
         <w:rPr>
-          <w:sz w:val="28"/>
-          <w:szCs w:val="28"/>
-          <w:rtl/>
-          <w:lang w:bidi="fa-IR"/>
-        </w:rPr>
-      </w:pPr>
-      <w:r>
-        <w:rPr>
-          <w:rFonts w:hint="cs"/>
+          <w:rFonts w:cs="B Nazanin"/>
+          <w:sz w:val="28"/>
+          <w:szCs w:val="28"/>
+          <w:rtl/>
+          <w:lang w:bidi="fa-IR"/>
+        </w:rPr>
+      </w:pPr>
+      <w:r>
+        <w:rPr>
+          <w:rFonts w:cs="B Nazanin" w:hint="cs"/>
           <w:sz w:val="28"/>
           <w:szCs w:val="28"/>
           <w:rtl/>
@@ -495,15 +740,16 @@
       <w:bookmarkEnd w:id="1"/>
       <w:r>
         <w:rPr>
+          <w:rFonts w:cs="B Nazanin"/>
           <w:sz w:val="28"/>
           <w:szCs w:val="28"/>
           <w:lang w:bidi="fa-IR"/>
         </w:rPr>
         <w:object w:dxaOrig="9360" w:dyaOrig="1286" w14:anchorId="79BB51AF">
-          <v:shape id="_x0000_i1134" type="#_x0000_t75" style="width:462.6pt;height:64.2pt" o:ole="">
+          <v:shape id="_x0000_i1026" type="#_x0000_t75" style="width:462.75pt;height:64.5pt" o:ole="">
             <v:imagedata r:id="rId8" o:title=""/>
           </v:shape>
-          <o:OLEObject Type="Embed" ProgID="Word.OpenDocumentText.12" ShapeID="_x0000_i1134" DrawAspect="Content" ObjectID="_1597434261" r:id="rId9"/>
+          <o:OLEObject Type="Embed" ProgID="Word.OpenDocumentText.12" ShapeID="_x0000_i1026" DrawAspect="Content" ObjectID="_1597475310" r:id="rId9"/>
         </w:object>
       </w:r>
     </w:p>
@@ -511,15 +757,16 @@
       <w:pPr>
         <w:bidi/>
         <w:rPr>
-          <w:sz w:val="28"/>
-          <w:szCs w:val="28"/>
-          <w:rtl/>
-          <w:lang w:bidi="fa-IR"/>
-        </w:rPr>
-      </w:pPr>
-      <w:r>
-        <w:rPr>
-          <w:rFonts w:hint="cs"/>
+          <w:rFonts w:cs="B Nazanin"/>
+          <w:sz w:val="28"/>
+          <w:szCs w:val="28"/>
+          <w:rtl/>
+          <w:lang w:bidi="fa-IR"/>
+        </w:rPr>
+      </w:pPr>
+      <w:r>
+        <w:rPr>
+          <w:rFonts w:cs="B Nazanin" w:hint="cs"/>
           <w:sz w:val="28"/>
           <w:szCs w:val="28"/>
           <w:rtl/>
@@ -532,56 +779,129 @@
       <w:pPr>
         <w:bidi/>
         <w:rPr>
-          <w:sz w:val="28"/>
-          <w:szCs w:val="28"/>
-          <w:lang w:bidi="fa-IR"/>
-        </w:rPr>
-      </w:pPr>
-      <w:r>
-        <w:rPr>
-          <w:rFonts w:hint="cs"/>
-          <w:sz w:val="28"/>
-          <w:szCs w:val="28"/>
-          <w:rtl/>
-          <w:lang w:bidi="fa-IR"/>
-        </w:rPr>
-        <w:t>این عملگر ها در برنامه نویسی عملیات ضرب و تقسیم را انجام می دهند. لازم به ذکر است که عملگر % در برنامه نویسی باقی مانده یک تقسیم را خروجی می دهد.</w:t>
+          <w:rFonts w:cs="B Nazanin"/>
+          <w:sz w:val="28"/>
+          <w:szCs w:val="28"/>
+          <w:lang w:bidi="fa-IR"/>
+        </w:rPr>
+      </w:pPr>
+      <w:r>
+        <w:rPr>
+          <w:rFonts w:cs="B Nazanin" w:hint="cs"/>
+          <w:sz w:val="28"/>
+          <w:szCs w:val="28"/>
+          <w:rtl/>
+          <w:lang w:bidi="fa-IR"/>
+        </w:rPr>
+        <w:lastRenderedPageBreak/>
+        <w:t>این عملگر‌</w:t>
+      </w:r>
+      <w:r>
+        <w:rPr>
+          <w:rFonts w:cs="B Nazanin" w:hint="cs"/>
+          <w:sz w:val="28"/>
+          <w:szCs w:val="28"/>
+          <w:rtl/>
+          <w:lang w:bidi="fa-IR"/>
+        </w:rPr>
+        <w:t>ها در برنامه نویسی</w:t>
+      </w:r>
+      <w:r>
+        <w:rPr>
+          <w:rFonts w:cs="B Nazanin" w:hint="cs"/>
+          <w:sz w:val="28"/>
+          <w:szCs w:val="28"/>
+          <w:rtl/>
+          <w:lang w:bidi="fa-IR"/>
+        </w:rPr>
+        <w:t xml:space="preserve"> عملیات ضرب و تقسیم را انجام می‌</w:t>
+      </w:r>
+      <w:r>
+        <w:rPr>
+          <w:rFonts w:cs="B Nazanin" w:hint="cs"/>
+          <w:sz w:val="28"/>
+          <w:szCs w:val="28"/>
+          <w:rtl/>
+          <w:lang w:bidi="fa-IR"/>
+        </w:rPr>
+        <w:t>دهند. لازم به ذکر است که عملگر % در برنامه</w:t>
+      </w:r>
+      <w:r>
+        <w:rPr>
+          <w:rFonts w:cs="B Nazanin" w:hint="cs"/>
+          <w:sz w:val="28"/>
+          <w:szCs w:val="28"/>
+          <w:rtl/>
+          <w:lang w:bidi="fa-IR"/>
+        </w:rPr>
+        <w:t>‌</w:t>
+      </w:r>
+      <w:r>
+        <w:rPr>
+          <w:rFonts w:cs="B Nazanin" w:hint="cs"/>
+          <w:sz w:val="28"/>
+          <w:szCs w:val="28"/>
+          <w:rtl/>
+          <w:lang w:bidi="fa-IR"/>
+        </w:rPr>
+        <w:t xml:space="preserve">نویسی </w:t>
+      </w:r>
+      <w:r>
+        <w:rPr>
+          <w:rFonts w:cs="B Nazanin" w:hint="cs"/>
+          <w:sz w:val="28"/>
+          <w:szCs w:val="28"/>
+          <w:rtl/>
+          <w:lang w:bidi="fa-IR"/>
+        </w:rPr>
+        <w:t>باقی مانده یک تقسیم را خروجی می‌</w:t>
+      </w:r>
+      <w:r>
+        <w:rPr>
+          <w:rFonts w:cs="B Nazanin" w:hint="cs"/>
+          <w:sz w:val="28"/>
+          <w:szCs w:val="28"/>
+          <w:rtl/>
+          <w:lang w:bidi="fa-IR"/>
+        </w:rPr>
+        <w:t>دهد.</w:t>
       </w:r>
     </w:p>
     <w:p>
       <w:pPr>
         <w:bidi/>
         <w:rPr>
-          <w:sz w:val="28"/>
-          <w:szCs w:val="28"/>
-          <w:rtl/>
-          <w:lang w:bidi="fa-IR"/>
-        </w:rPr>
-      </w:pPr>
-      <w:r>
-        <w:rPr>
-          <w:rFonts w:hint="cs"/>
-          <w:sz w:val="28"/>
-          <w:szCs w:val="28"/>
-          <w:rtl/>
-          <w:lang w:bidi="fa-IR"/>
-        </w:rPr>
-        <w:lastRenderedPageBreak/>
+          <w:rFonts w:cs="B Nazanin"/>
+          <w:sz w:val="28"/>
+          <w:szCs w:val="28"/>
+          <w:rtl/>
+          <w:lang w:bidi="fa-IR"/>
+        </w:rPr>
+      </w:pPr>
+      <w:r>
+        <w:rPr>
+          <w:rFonts w:cs="B Nazanin" w:hint="cs"/>
+          <w:sz w:val="28"/>
+          <w:szCs w:val="28"/>
+          <w:rtl/>
+          <w:lang w:bidi="fa-IR"/>
+        </w:rPr>
         <w:t>کد 3:</w:t>
       </w:r>
       <w:bookmarkStart w:id="2" w:name="_MON_1597431571"/>
       <w:bookmarkEnd w:id="2"/>
       <w:r>
         <w:rPr>
+          <w:rFonts w:cs="B Nazanin"/>
           <w:sz w:val="28"/>
           <w:szCs w:val="28"/>
           <w:lang w:bidi="fa-IR"/>
         </w:rPr>
         <w:object w:dxaOrig="9360" w:dyaOrig="1340" w14:anchorId="5E540E8A">
-          <v:shape id="_x0000_i1114" type="#_x0000_t75" style="width:468pt;height:67.2pt" o:ole="">
+          <v:shape id="_x0000_i1027" type="#_x0000_t75" style="width:468pt;height:67.5pt" o:ole="">
             <v:imagedata r:id="rId10" o:title=""/>
           </v:shape>
-          <o:OLEObject Type="Embed" ProgID="Word.OpenDocumentText.12" ShapeID="_x0000_i1114" DrawAspect="Content" ObjectID="_1597434262" r:id="rId11"/>
+          <o:OLEObject Type="Embed" ProgID="Word.OpenDocumentText.12" ShapeID="_x0000_i1027" DrawAspect="Content" ObjectID="_1597475311" r:id="rId11"/>
         </w:object>
       </w:r>
     </w:p>
@@ -589,14 +909,15 @@
       <w:pPr>
         <w:bidi/>
         <w:rPr>
-          <w:sz w:val="28"/>
-          <w:szCs w:val="28"/>
-          <w:rtl/>
-        </w:rPr>
-      </w:pPr>
-      <w:r>
-        <w:rPr>
-          <w:rFonts w:hint="cs"/>
+          <w:rFonts w:cs="B Nazanin"/>
+          <w:sz w:val="28"/>
+          <w:szCs w:val="28"/>
+          <w:rtl/>
+        </w:rPr>
+      </w:pPr>
+      <w:r>
+        <w:rPr>
+          <w:rFonts w:cs="B Nazanin" w:hint="cs"/>
           <w:sz w:val="28"/>
           <w:szCs w:val="28"/>
           <w:rtl/>
@@ -605,7 +926,7 @@
       </w:r>
       <w:r>
         <w:rPr>
-          <w:rFonts w:hint="cs"/>
+          <w:rFonts w:cs="B Nazanin" w:hint="cs"/>
           <w:sz w:val="28"/>
           <w:szCs w:val="28"/>
           <w:rtl/>
@@ -614,16 +935,25 @@
       </w:r>
       <w:r>
         <w:rPr>
-          <w:rFonts w:hint="cs"/>
-          <w:sz w:val="28"/>
-          <w:szCs w:val="28"/>
-          <w:rtl/>
-        </w:rPr>
-        <w:t xml:space="preserve"> های</w:t>
-      </w:r>
-      <w:r>
-        <w:rPr>
-          <w:rFonts w:hint="cs"/>
+          <w:rFonts w:cs="B Nazanin" w:hint="cs"/>
+          <w:sz w:val="28"/>
+          <w:szCs w:val="28"/>
+          <w:rtl/>
+        </w:rPr>
+        <w:t>‌</w:t>
+      </w:r>
+      <w:r>
+        <w:rPr>
+          <w:rFonts w:cs="B Nazanin" w:hint="cs"/>
+          <w:sz w:val="28"/>
+          <w:szCs w:val="28"/>
+          <w:rtl/>
+        </w:rPr>
+        <w:t>های</w:t>
+      </w:r>
+      <w:r>
+        <w:rPr>
+          <w:rFonts w:cs="B Nazanin" w:hint="cs"/>
           <w:sz w:val="28"/>
           <w:szCs w:val="28"/>
           <w:rtl/>
@@ -632,25 +962,43 @@
       </w:r>
       <w:r>
         <w:rPr>
-          <w:rFonts w:hint="cs"/>
-          <w:sz w:val="28"/>
-          <w:szCs w:val="28"/>
-          <w:rtl/>
-        </w:rPr>
-        <w:t xml:space="preserve"> عملیات های ریاضی </w:t>
-      </w:r>
-      <w:r>
-        <w:rPr>
-          <w:rFonts w:hint="cs"/>
-          <w:sz w:val="28"/>
-          <w:szCs w:val="28"/>
-          <w:rtl/>
-        </w:rPr>
-        <w:t xml:space="preserve">بودن را </w:t>
-      </w:r>
-      <w:r>
-        <w:rPr>
-          <w:rFonts w:hint="cs"/>
+          <w:rFonts w:cs="B Nazanin" w:hint="cs"/>
+          <w:sz w:val="28"/>
+          <w:szCs w:val="28"/>
+          <w:rtl/>
+        </w:rPr>
+        <w:t xml:space="preserve"> عملیات‌</w:t>
+      </w:r>
+      <w:r>
+        <w:rPr>
+          <w:rFonts w:cs="B Nazanin" w:hint="cs"/>
+          <w:sz w:val="28"/>
+          <w:szCs w:val="28"/>
+          <w:rtl/>
+        </w:rPr>
+        <w:t>های ریاضی</w:t>
+      </w:r>
+      <w:r>
+        <w:rPr>
+          <w:rFonts w:cs="B Nazanin" w:hint="cs"/>
+          <w:sz w:val="28"/>
+          <w:szCs w:val="28"/>
+          <w:rtl/>
+        </w:rPr>
+        <w:t xml:space="preserve"> بودند</w:t>
+      </w:r>
+      <w:r>
+        <w:rPr>
+          <w:rFonts w:cs="B Nazanin" w:hint="cs"/>
+          <w:sz w:val="28"/>
+          <w:szCs w:val="28"/>
+          <w:rtl/>
+        </w:rPr>
+        <w:t xml:space="preserve"> </w:t>
+      </w:r>
+      <w:r>
+        <w:rPr>
+          <w:rFonts w:cs="B Nazanin" w:hint="cs"/>
           <w:sz w:val="28"/>
           <w:szCs w:val="28"/>
           <w:rtl/>
@@ -659,7 +1007,7 @@
       </w:r>
       <w:r>
         <w:rPr>
-          <w:rFonts w:hint="cs"/>
+          <w:rFonts w:cs="B Nazanin" w:hint="cs"/>
           <w:sz w:val="28"/>
           <w:szCs w:val="28"/>
           <w:rtl/>
@@ -668,7 +1016,7 @@
       </w:r>
       <w:r>
         <w:rPr>
-          <w:rFonts w:hint="cs"/>
+          <w:rFonts w:cs="B Nazanin" w:hint="cs"/>
           <w:sz w:val="28"/>
           <w:szCs w:val="28"/>
           <w:rtl/>
@@ -677,7 +1025,7 @@
       </w:r>
       <w:r>
         <w:rPr>
-          <w:rFonts w:hint="cs"/>
+          <w:rFonts w:cs="B Nazanin" w:hint="cs"/>
           <w:sz w:val="28"/>
           <w:szCs w:val="28"/>
           <w:rtl/>
@@ -686,16 +1034,25 @@
       </w:r>
       <w:r>
         <w:rPr>
-          <w:rFonts w:hint="cs"/>
-          <w:sz w:val="28"/>
-          <w:szCs w:val="28"/>
-          <w:rtl/>
-        </w:rPr>
-        <w:t xml:space="preserve"> های مربوط به مقایس</w:t>
-      </w:r>
-      <w:r>
-        <w:rPr>
-          <w:rFonts w:hint="cs"/>
+          <w:rFonts w:cs="B Nazanin" w:hint="cs"/>
+          <w:sz w:val="28"/>
+          <w:szCs w:val="28"/>
+          <w:rtl/>
+        </w:rPr>
+        <w:t>‌</w:t>
+      </w:r>
+      <w:r>
+        <w:rPr>
+          <w:rFonts w:cs="B Nazanin" w:hint="cs"/>
+          <w:sz w:val="28"/>
+          <w:szCs w:val="28"/>
+          <w:rtl/>
+        </w:rPr>
+        <w:t>های مربوط به مقایس</w:t>
+      </w:r>
+      <w:r>
+        <w:rPr>
+          <w:rFonts w:cs="B Nazanin" w:hint="cs"/>
           <w:sz w:val="28"/>
           <w:szCs w:val="28"/>
           <w:rtl/>
@@ -704,7 +1061,7 @@
       </w:r>
       <w:r>
         <w:rPr>
-          <w:rFonts w:hint="cs"/>
+          <w:rFonts w:cs="B Nazanin" w:hint="cs"/>
           <w:sz w:val="28"/>
           <w:szCs w:val="28"/>
         </w:rPr>
@@ -712,7 +1069,7 @@
       </w:r>
       <w:r>
         <w:rPr>
-          <w:rFonts w:hint="cs"/>
+          <w:rFonts w:cs="B Nazanin" w:hint="cs"/>
           <w:sz w:val="28"/>
           <w:szCs w:val="28"/>
           <w:rtl/>
@@ -721,7 +1078,7 @@
       </w:r>
       <w:r>
         <w:rPr>
-          <w:rFonts w:hint="cs"/>
+          <w:rFonts w:cs="B Nazanin" w:hint="cs"/>
           <w:sz w:val="28"/>
           <w:szCs w:val="28"/>
           <w:rtl/>
@@ -730,7 +1087,7 @@
       </w:r>
       <w:r>
         <w:rPr>
-          <w:rFonts w:hint="cs"/>
+          <w:rFonts w:cs="B Nazanin" w:hint="cs"/>
           <w:sz w:val="28"/>
           <w:szCs w:val="28"/>
           <w:rtl/>
@@ -739,26 +1096,36 @@
       </w:r>
       <w:r>
         <w:rPr>
-          <w:rFonts w:hint="cs"/>
-          <w:sz w:val="28"/>
-          <w:szCs w:val="28"/>
-          <w:rtl/>
-        </w:rPr>
-        <w:t xml:space="preserve"> می پردازیم.</w:t>
+          <w:rFonts w:cs="B Nazanin" w:hint="cs"/>
+          <w:sz w:val="28"/>
+          <w:szCs w:val="28"/>
+          <w:rtl/>
+        </w:rPr>
+        <w:t xml:space="preserve"> می‌</w:t>
+      </w:r>
+      <w:r>
+        <w:rPr>
+          <w:rFonts w:cs="B Nazanin" w:hint="cs"/>
+          <w:sz w:val="28"/>
+          <w:szCs w:val="28"/>
+          <w:rtl/>
+        </w:rPr>
+        <w:t>پردازیم.</w:t>
       </w:r>
     </w:p>
     <w:p>
       <w:pPr>
         <w:bidi/>
         <w:rPr>
-          <w:sz w:val="28"/>
-          <w:szCs w:val="28"/>
-          <w:rtl/>
-        </w:rPr>
-      </w:pPr>
-      <w:r>
-        <w:rPr>
-          <w:rFonts w:hint="cs"/>
+          <w:rFonts w:cs="B Nazanin"/>
+          <w:sz w:val="28"/>
+          <w:szCs w:val="28"/>
+          <w:rtl/>
+        </w:rPr>
+      </w:pPr>
+      <w:r>
+        <w:rPr>
+          <w:rFonts w:cs="B Nazanin" w:hint="cs"/>
           <w:sz w:val="28"/>
           <w:szCs w:val="28"/>
           <w:rtl/>
@@ -770,59 +1137,33 @@
       <w:pPr>
         <w:bidi/>
         <w:rPr>
-          <w:sz w:val="28"/>
-          <w:szCs w:val="28"/>
-          <w:lang w:bidi="fa-IR"/>
-        </w:rPr>
-      </w:pPr>
-      <w:r>
-        <w:rPr>
-          <w:rFonts w:hint="cs"/>
-          <w:sz w:val="28"/>
-          <w:szCs w:val="28"/>
-          <w:rtl/>
-        </w:rPr>
-        <w:t xml:space="preserve">این عملگر های به ترتیب وضعیت </w:t>
-      </w:r>
-      <w:r>
-        <w:rPr>
-          <w:rFonts w:hint="cs"/>
-          <w:sz w:val="28"/>
-          <w:szCs w:val="28"/>
-          <w:rtl/>
-        </w:rPr>
-        <w:t>کوچکتر</w:t>
-      </w:r>
-      <w:r>
-        <w:rPr>
-          <w:rFonts w:hint="cs"/>
-          <w:sz w:val="28"/>
-          <w:szCs w:val="28"/>
-          <w:rtl/>
-        </w:rPr>
-        <w:t xml:space="preserve">، مساوی بودن و </w:t>
-      </w:r>
-      <w:r>
-        <w:rPr>
-          <w:rFonts w:hint="cs"/>
-          <w:sz w:val="28"/>
-          <w:szCs w:val="28"/>
-          <w:rtl/>
-        </w:rPr>
-        <w:t>بزرگتر بودن</w:t>
-      </w:r>
-      <w:r>
-        <w:rPr>
-          <w:rFonts w:hint="cs"/>
-          <w:sz w:val="28"/>
-          <w:szCs w:val="28"/>
-          <w:rtl/>
-        </w:rPr>
-        <w:t xml:space="preserve"> بودن </w:t>
-      </w:r>
-      <w:r>
-        <w:rPr>
-          <w:rFonts w:hint="cs"/>
+          <w:rFonts w:cs="B Nazanin"/>
+          <w:sz w:val="28"/>
+          <w:szCs w:val="28"/>
+          <w:lang w:bidi="fa-IR"/>
+        </w:rPr>
+      </w:pPr>
+      <w:r>
+        <w:rPr>
+          <w:rFonts w:cs="B Nazanin" w:hint="cs"/>
+          <w:sz w:val="28"/>
+          <w:szCs w:val="28"/>
+          <w:rtl/>
+        </w:rPr>
+        <w:t>این عملگرها</w:t>
+      </w:r>
+      <w:r>
+        <w:rPr>
+          <w:rFonts w:cs="B Nazanin" w:hint="cs"/>
+          <w:sz w:val="28"/>
+          <w:szCs w:val="28"/>
+          <w:rtl/>
+        </w:rPr>
+        <w:t xml:space="preserve"> به ترتیب وضعیت کوچکتر، مساوی بودن و بزرگتر بودن بودن </w:t>
+      </w:r>
+      <w:r>
+        <w:rPr>
+          <w:rFonts w:cs="B Nazanin" w:hint="cs"/>
           <w:sz w:val="28"/>
           <w:szCs w:val="28"/>
           <w:rtl/>
@@ -831,15 +1172,25 @@
       </w:r>
       <w:r>
         <w:rPr>
-          <w:rFonts w:hint="cs"/>
-          <w:sz w:val="28"/>
-          <w:szCs w:val="28"/>
-          <w:rtl/>
-        </w:rPr>
-        <w:t xml:space="preserve"> بررسی می کنند.</w:t>
-      </w:r>
-      <w:r>
-        <w:rPr>
+          <w:rFonts w:cs="B Nazanin" w:hint="cs"/>
+          <w:sz w:val="28"/>
+          <w:szCs w:val="28"/>
+          <w:rtl/>
+        </w:rPr>
+        <w:t xml:space="preserve"> بررسی می‌</w:t>
+      </w:r>
+      <w:r>
+        <w:rPr>
+          <w:rFonts w:cs="B Nazanin" w:hint="cs"/>
+          <w:sz w:val="28"/>
+          <w:szCs w:val="28"/>
+          <w:rtl/>
+        </w:rPr>
+        <w:t>کنند.</w:t>
+      </w:r>
+      <w:r>
+        <w:rPr>
+          <w:rFonts w:cs="B Nazanin"/>
           <w:sz w:val="28"/>
           <w:szCs w:val="28"/>
         </w:rPr>
@@ -847,17 +1198,37 @@
       </w:r>
       <w:r>
         <w:rPr>
-          <w:rFonts w:hint="cs"/>
-          <w:sz w:val="28"/>
-          <w:szCs w:val="28"/>
-          <w:rtl/>
-          <w:lang w:bidi="fa-IR"/>
-        </w:rPr>
-        <w:t>همین طور =&lt; و =&gt; به ترتیب نماد کوچکتر مساوی و بزرگتر مساوی می باشند. خروجی این عملگر ها</w:t>
-      </w:r>
-      <w:r>
-        <w:rPr>
-          <w:rFonts w:hint="cs"/>
+          <w:rFonts w:cs="B Nazanin" w:hint="cs"/>
+          <w:sz w:val="28"/>
+          <w:szCs w:val="28"/>
+          <w:rtl/>
+          <w:lang w:bidi="fa-IR"/>
+        </w:rPr>
+        <w:t>همین طور =&lt; و =&gt; به ترتیب نماد کوچکتر مساوی و بزرگتر مساوی</w:t>
+      </w:r>
+      <w:r>
+        <w:rPr>
+          <w:rFonts w:cs="B Nazanin" w:hint="cs"/>
+          <w:sz w:val="28"/>
+          <w:szCs w:val="28"/>
+          <w:rtl/>
+          <w:lang w:bidi="fa-IR"/>
+        </w:rPr>
+        <w:t>‌اند. خروجی این عملگر‌</w:t>
+      </w:r>
+      <w:r>
+        <w:rPr>
+          <w:rFonts w:cs="B Nazanin" w:hint="cs"/>
+          <w:sz w:val="28"/>
+          <w:szCs w:val="28"/>
+          <w:rtl/>
+          <w:lang w:bidi="fa-IR"/>
+        </w:rPr>
+        <w:t>ها</w:t>
+      </w:r>
+      <w:r>
+        <w:rPr>
+          <w:rFonts w:cs="B Nazanin" w:hint="cs"/>
           <w:sz w:val="28"/>
           <w:szCs w:val="28"/>
           <w:rtl/>
@@ -867,28 +1238,49 @@
       </w:r>
       <w:r>
         <w:rPr>
-          <w:rFonts w:hint="cs"/>
-          <w:sz w:val="28"/>
-          <w:szCs w:val="28"/>
-          <w:rtl/>
-          <w:lang w:bidi="fa-IR"/>
-        </w:rPr>
-        <w:t>این وضعیت می باشد.</w:t>
+          <w:rFonts w:cs="B Nazanin" w:hint="cs"/>
+          <w:sz w:val="28"/>
+          <w:szCs w:val="28"/>
+          <w:rtl/>
+          <w:lang w:bidi="fa-IR"/>
+        </w:rPr>
+        <w:t xml:space="preserve">این وضعیت </w:t>
+      </w:r>
+      <w:r>
+        <w:rPr>
+          <w:rFonts w:cs="B Nazanin" w:hint="cs"/>
+          <w:sz w:val="28"/>
+          <w:szCs w:val="28"/>
+          <w:rtl/>
+          <w:lang w:bidi="fa-IR"/>
+        </w:rPr>
+        <w:t>است</w:t>
+      </w:r>
+      <w:r>
+        <w:rPr>
+          <w:rFonts w:cs="B Nazanin" w:hint="cs"/>
+          <w:sz w:val="28"/>
+          <w:szCs w:val="28"/>
+          <w:rtl/>
+          <w:lang w:bidi="fa-IR"/>
+        </w:rPr>
+        <w:t>.</w:t>
       </w:r>
     </w:p>
     <w:p>
       <w:pPr>
         <w:bidi/>
         <w:rPr>
-          <w:sz w:val="28"/>
-          <w:szCs w:val="28"/>
-          <w:rtl/>
-          <w:lang w:bidi="fa-IR"/>
-        </w:rPr>
-      </w:pPr>
-      <w:r>
-        <w:rPr>
-          <w:rFonts w:hint="cs"/>
+          <w:rFonts w:cs="B Nazanin"/>
+          <w:sz w:val="28"/>
+          <w:szCs w:val="28"/>
+          <w:rtl/>
+          <w:lang w:bidi="fa-IR"/>
+        </w:rPr>
+      </w:pPr>
+      <w:r>
+        <w:rPr>
+          <w:rFonts w:cs="B Nazanin" w:hint="cs"/>
           <w:sz w:val="28"/>
           <w:szCs w:val="28"/>
           <w:rtl/>
@@ -900,15 +1292,16 @@
       <w:bookmarkEnd w:id="3"/>
       <w:r>
         <w:rPr>
+          <w:rFonts w:cs="B Nazanin"/>
           <w:sz w:val="28"/>
           <w:szCs w:val="28"/>
           <w:lang w:bidi="fa-IR"/>
         </w:rPr>
         <w:object w:dxaOrig="9360" w:dyaOrig="1349" w14:anchorId="78FC7C73">
-          <v:shape id="_x0000_i1124" type="#_x0000_t75" style="width:468pt;height:67.2pt" o:ole="">
+          <v:shape id="_x0000_i1028" type="#_x0000_t75" style="width:468pt;height:67.5pt" o:ole="">
             <v:imagedata r:id="rId12" o:title=""/>
           </v:shape>
-          <o:OLEObject Type="Embed" ProgID="Word.OpenDocumentText.12" ShapeID="_x0000_i1124" DrawAspect="Content" ObjectID="_1597434263" r:id="rId13"/>
+          <o:OLEObject Type="Embed" ProgID="Word.OpenDocumentText.12" ShapeID="_x0000_i1028" DrawAspect="Content" ObjectID="_1597475312" r:id="rId13"/>
         </w:object>
       </w:r>
     </w:p>
@@ -916,15 +1309,16 @@
       <w:pPr>
         <w:bidi/>
         <w:rPr>
-          <w:sz w:val="28"/>
-          <w:szCs w:val="28"/>
-          <w:rtl/>
-          <w:lang w:bidi="fa-IR"/>
-        </w:rPr>
-      </w:pPr>
-      <w:proofErr w:type="gramStart"/>
-      <w:r>
-        <w:rPr>
+          <w:rFonts w:cs="B Nazanin"/>
+          <w:sz w:val="28"/>
+          <w:szCs w:val="28"/>
+          <w:rtl/>
+          <w:lang w:bidi="fa-IR"/>
+        </w:rPr>
+      </w:pPr>
+      <w:r>
+        <w:rPr>
+          <w:rFonts w:cs="B Nazanin"/>
           <w:sz w:val="28"/>
           <w:szCs w:val="28"/>
           <w:lang w:bidi="fa-IR"/>
@@ -933,7 +1327,7 @@
       </w:r>
       <w:r>
         <w:rPr>
-          <w:rFonts w:hint="cs"/>
+          <w:rFonts w:cs="B Nazanin" w:hint="cs"/>
           <w:sz w:val="28"/>
           <w:szCs w:val="28"/>
           <w:rtl/>
@@ -941,30 +1335,51 @@
         </w:rPr>
         <w:t xml:space="preserve"> :</w:t>
       </w:r>
-      <w:proofErr w:type="gramEnd"/>
     </w:p>
     <w:p>
       <w:pPr>
         <w:bidi/>
         <w:rPr>
-          <w:sz w:val="28"/>
-          <w:szCs w:val="28"/>
-          <w:rtl/>
-          <w:lang w:bidi="fa-IR"/>
-        </w:rPr>
-      </w:pPr>
-      <w:r>
-        <w:rPr>
-          <w:rFonts w:hint="cs"/>
-          <w:sz w:val="28"/>
-          <w:szCs w:val="28"/>
-          <w:rtl/>
-          <w:lang w:bidi="fa-IR"/>
-        </w:rPr>
-        <w:t>این یک عملگر شرطی می باشد.</w:t>
-      </w:r>
-      <w:r>
-        <w:rPr>
+          <w:rFonts w:cs="B Nazanin"/>
+          <w:sz w:val="28"/>
+          <w:szCs w:val="28"/>
+          <w:rtl/>
+          <w:lang w:bidi="fa-IR"/>
+        </w:rPr>
+      </w:pPr>
+      <w:r>
+        <w:rPr>
+          <w:rFonts w:cs="B Nazanin" w:hint="cs"/>
+          <w:sz w:val="28"/>
+          <w:szCs w:val="28"/>
+          <w:rtl/>
+          <w:lang w:bidi="fa-IR"/>
+        </w:rPr>
+        <w:t xml:space="preserve">این یک عملگر شرطی </w:t>
+      </w:r>
+      <w:r>
+        <w:rPr>
+          <w:rFonts w:cs="B Nazanin" w:hint="cs"/>
+          <w:sz w:val="28"/>
+          <w:szCs w:val="28"/>
+          <w:rtl/>
+          <w:lang w:bidi="fa-IR"/>
+        </w:rPr>
+        <w:t>است</w:t>
+      </w:r>
+      <w:r>
+        <w:rPr>
+          <w:rFonts w:cs="B Nazanin" w:hint="cs"/>
+          <w:sz w:val="28"/>
+          <w:szCs w:val="28"/>
+          <w:rtl/>
+          <w:lang w:bidi="fa-IR"/>
+        </w:rPr>
+        <w:t>.</w:t>
+      </w:r>
+      <w:r>
+        <w:rPr>
+          <w:rFonts w:cs="B Nazanin"/>
           <w:sz w:val="28"/>
           <w:szCs w:val="28"/>
           <w:lang w:bidi="fa-IR"/>
@@ -973,7 +1388,7 @@
       </w:r>
       <w:r>
         <w:rPr>
-          <w:rFonts w:hint="cs"/>
+          <w:rFonts w:cs="B Nazanin" w:hint="cs"/>
           <w:sz w:val="28"/>
           <w:szCs w:val="28"/>
           <w:rtl/>
@@ -983,6 +1398,7 @@
       </w:r>
       <w:r>
         <w:rPr>
+          <w:rFonts w:cs="B Nazanin"/>
           <w:sz w:val="28"/>
           <w:szCs w:val="28"/>
           <w:lang w:bidi="fa-IR"/>
@@ -991,7 +1407,7 @@
       </w:r>
       <w:r>
         <w:rPr>
-          <w:rFonts w:hint="cs"/>
+          <w:rFonts w:cs="B Nazanin" w:hint="cs"/>
           <w:sz w:val="28"/>
           <w:szCs w:val="28"/>
           <w:rtl/>
@@ -1001,6 +1417,7 @@
       </w:r>
       <w:r>
         <w:rPr>
+          <w:rFonts w:cs="B Nazanin"/>
           <w:sz w:val="28"/>
           <w:szCs w:val="28"/>
           <w:lang w:bidi="fa-IR"/>
@@ -1009,7 +1426,7 @@
       </w:r>
       <w:r>
         <w:rPr>
-          <w:rFonts w:hint="cs"/>
+          <w:rFonts w:cs="B Nazanin" w:hint="cs"/>
           <w:sz w:val="28"/>
           <w:szCs w:val="28"/>
           <w:rtl/>
@@ -1019,17 +1436,27 @@
       </w:r>
       <w:r>
         <w:rPr>
-          <w:rFonts w:hint="cs"/>
-          <w:sz w:val="28"/>
-          <w:szCs w:val="28"/>
-          <w:rtl/>
-          <w:lang w:bidi="fa-IR"/>
-        </w:rPr>
-        <w:t xml:space="preserve"> نحوهه ی استفاده از عملگر</w:t>
-      </w:r>
-      <w:r>
-        <w:rPr>
-          <w:rFonts w:hint="cs"/>
+          <w:rFonts w:cs="B Nazanin" w:hint="cs"/>
+          <w:sz w:val="28"/>
+          <w:szCs w:val="28"/>
+          <w:rtl/>
+          <w:lang w:bidi="fa-IR"/>
+        </w:rPr>
+        <w:t xml:space="preserve"> نحوه‌</w:t>
+      </w:r>
+      <w:r>
+        <w:rPr>
+          <w:rFonts w:cs="B Nazanin" w:hint="cs"/>
+          <w:sz w:val="28"/>
+          <w:szCs w:val="28"/>
+          <w:rtl/>
+          <w:lang w:bidi="fa-IR"/>
+        </w:rPr>
+        <w:t>ی استفاده از عملگر</w:t>
+      </w:r>
+      <w:r>
+        <w:rPr>
+          <w:rFonts w:cs="B Nazanin" w:hint="cs"/>
           <w:sz w:val="28"/>
           <w:szCs w:val="28"/>
           <w:rtl/>
@@ -1039,6 +1466,7 @@
       </w:r>
       <w:r>
         <w:rPr>
+          <w:rFonts w:cs="B Nazanin"/>
           <w:sz w:val="28"/>
           <w:szCs w:val="28"/>
           <w:lang w:bidi="fa-IR"/>
@@ -1047,48 +1475,73 @@
       </w:r>
       <w:r>
         <w:rPr>
-          <w:rFonts w:hint="cs"/>
-          <w:sz w:val="28"/>
-          <w:szCs w:val="28"/>
-          <w:rtl/>
-          <w:lang w:bidi="fa-IR"/>
-        </w:rPr>
-        <w:t xml:space="preserve"> در فضای برنامه نویسی آردینو به صورت زیر می باشد:</w:t>
+          <w:rFonts w:cs="B Nazanin" w:hint="cs"/>
+          <w:sz w:val="28"/>
+          <w:szCs w:val="28"/>
+          <w:rtl/>
+          <w:lang w:bidi="fa-IR"/>
+        </w:rPr>
+        <w:t xml:space="preserve"> در فضای برنامه نویسی آردینو به صورت زیر </w:t>
+      </w:r>
+      <w:r>
+        <w:rPr>
+          <w:rFonts w:cs="B Nazanin" w:hint="cs"/>
+          <w:sz w:val="28"/>
+          <w:szCs w:val="28"/>
+          <w:rtl/>
+          <w:lang w:bidi="fa-IR"/>
+        </w:rPr>
+        <w:t>است</w:t>
+      </w:r>
+      <w:bookmarkStart w:id="4" w:name="_GoBack"/>
+      <w:bookmarkEnd w:id="4"/>
+      <w:r>
+        <w:rPr>
+          <w:rFonts w:cs="B Nazanin" w:hint="cs"/>
+          <w:sz w:val="28"/>
+          <w:szCs w:val="28"/>
+          <w:rtl/>
+          <w:lang w:bidi="fa-IR"/>
+        </w:rPr>
+        <w:t>:</w:t>
       </w:r>
     </w:p>
     <w:p>
       <w:pPr>
         <w:bidi/>
         <w:rPr>
-          <w:sz w:val="28"/>
-          <w:szCs w:val="28"/>
-          <w:rtl/>
-          <w:lang w:bidi="fa-IR"/>
-        </w:rPr>
-      </w:pPr>
-      <w:r>
-        <w:rPr>
-          <w:rFonts w:hint="cs"/>
-          <w:sz w:val="28"/>
-          <w:szCs w:val="28"/>
-          <w:rtl/>
-          <w:lang w:bidi="fa-IR"/>
-        </w:rPr>
+          <w:rFonts w:cs="B Nazanin"/>
+          <w:sz w:val="28"/>
+          <w:szCs w:val="28"/>
+          <w:rtl/>
+          <w:lang w:bidi="fa-IR"/>
+        </w:rPr>
+      </w:pPr>
+      <w:r>
+        <w:rPr>
+          <w:rFonts w:cs="B Nazanin" w:hint="cs"/>
+          <w:sz w:val="28"/>
+          <w:szCs w:val="28"/>
+          <w:rtl/>
+          <w:lang w:bidi="fa-IR"/>
+        </w:rPr>
+        <w:lastRenderedPageBreak/>
         <w:t>کد 5:</w:t>
       </w:r>
-      <w:bookmarkStart w:id="4" w:name="_MON_1597433492"/>
-      <w:bookmarkEnd w:id="4"/>
-      <w:r>
-        <w:rPr>
+      <w:bookmarkStart w:id="5" w:name="_MON_1597433492"/>
+      <w:bookmarkEnd w:id="5"/>
+      <w:r>
+        <w:rPr>
+          <w:rFonts w:cs="B Nazanin"/>
           <w:sz w:val="28"/>
           <w:szCs w:val="28"/>
           <w:lang w:bidi="fa-IR"/>
         </w:rPr>
         <w:object w:dxaOrig="9360" w:dyaOrig="3842" w14:anchorId="43CB86D5">
-          <v:shape id="_x0000_i1199" type="#_x0000_t75" style="width:468pt;height:192pt" o:ole="">
+          <v:shape id="_x0000_i1029" type="#_x0000_t75" style="width:468pt;height:192pt" o:ole="">
             <v:imagedata r:id="rId14" o:title=""/>
           </v:shape>
-          <o:OLEObject Type="Embed" ProgID="Word.OpenDocumentText.12" ShapeID="_x0000_i1199" DrawAspect="Content" ObjectID="_1597434264" r:id="rId15"/>
+          <o:OLEObject Type="Embed" ProgID="Word.OpenDocumentText.12" ShapeID="_x0000_i1029" DrawAspect="Content" ObjectID="_1597475313" r:id="rId15"/>
         </w:object>
       </w:r>
     </w:p>
@@ -1096,6 +1549,7 @@
       <w:pPr>
         <w:bidi/>
         <w:rPr>
+          <w:rFonts w:cs="B Nazanin"/>
           <w:sz w:val="28"/>
           <w:szCs w:val="28"/>
           <w:rtl/>
@@ -1107,33 +1561,25 @@
       <w:pPr>
         <w:bidi/>
         <w:rPr>
-          <w:sz w:val="28"/>
-          <w:szCs w:val="28"/>
-          <w:rtl/>
-          <w:lang w:bidi="fa-IR"/>
-        </w:rPr>
-      </w:pPr>
-      <w:r>
-        <w:rPr>
-          <w:sz w:val="28"/>
-          <w:szCs w:val="28"/>
-          <w:lang w:bidi="fa-IR"/>
-        </w:rPr>
-        <w:lastRenderedPageBreak/>
-        <w:t xml:space="preserve">if </w:t>
-      </w:r>
-      <w:proofErr w:type="gramStart"/>
-      <w:r>
-        <w:rPr>
-          <w:sz w:val="28"/>
-          <w:szCs w:val="28"/>
-          <w:lang w:bidi="fa-IR"/>
-        </w:rPr>
-        <w:t>else</w:t>
-      </w:r>
-      <w:r>
-        <w:rPr>
-          <w:rFonts w:hint="cs"/>
+          <w:rFonts w:cs="B Nazanin"/>
+          <w:sz w:val="28"/>
+          <w:szCs w:val="28"/>
+          <w:rtl/>
+          <w:lang w:bidi="fa-IR"/>
+        </w:rPr>
+      </w:pPr>
+      <w:r>
+        <w:rPr>
+          <w:rFonts w:cs="B Nazanin"/>
+          <w:sz w:val="28"/>
+          <w:szCs w:val="28"/>
+          <w:lang w:bidi="fa-IR"/>
+        </w:rPr>
+        <w:t>if else</w:t>
+      </w:r>
+      <w:r>
+        <w:rPr>
+          <w:rFonts w:cs="B Nazanin" w:hint="cs"/>
           <w:sz w:val="28"/>
           <w:szCs w:val="28"/>
           <w:rtl/>
@@ -1141,21 +1587,18 @@
         </w:rPr>
         <w:t xml:space="preserve"> :</w:t>
       </w:r>
-      <w:proofErr w:type="gramEnd"/>
     </w:p>
     <w:p>
       <w:pPr>
         <w:bidi/>
         <w:rPr>
-          <w:rFonts w:hint="cs"/>
-          <w:sz w:val="28"/>
-          <w:szCs w:val="28"/>
-          <w:rtl/>
-          <w:lang w:bidi="fa-IR"/>
-        </w:rPr>
-      </w:pPr>
-      <w:bookmarkStart w:id="5" w:name="_GoBack"/>
-      <w:bookmarkEnd w:id="5"/>
+          <w:rFonts w:cs="B Nazanin"/>
+          <w:sz w:val="28"/>
+          <w:szCs w:val="28"/>
+          <w:rtl/>
+          <w:lang w:bidi="fa-IR"/>
+        </w:rPr>
+      </w:pPr>
     </w:p>
     <w:sectPr>
       <w:pgSz w:w="12240" w:h="15840"/>
@@ -1168,8 +1611,8 @@
 </file>
 
 <file path=word/numbering.xml><?xml version="1.0" encoding="utf-8"?>
-<w:numbering xmlns:wpc="http://schemas.microsoft.com/office/word/2010/wordprocessingCanvas" xmlns:cx="http://schemas.microsoft.com/office/drawing/2014/chartex" xmlns:cx1="http://schemas.microsoft.com/office/drawing/2015/9/8/chartex" xmlns:cx2="http://schemas.microsoft.com/office/drawing/2015/10/21/chartex" xmlns:cx3="http://schemas.microsoft.com/office/drawing/2016/5/9/chartex" xmlns:cx4="http://schemas.microsoft.com/office/drawing/2016/5/10/chartex" xmlns:cx5="http://schemas.microsoft.com/office/drawing/2016/5/11/chartex" xmlns:cx6="http://schemas.microsoft.com/office/drawing/2016/5/12/chartex" xmlns:cx7="http://schemas.microsoft.com/office/drawing/2016/5/13/chartex" xmlns:cx8="http://schemas.microsoft.com/office/drawing/2016/5/14/chartex" xmlns:mc="http://schemas.openxmlformats.org/markup-compatibility/2006" xmlns:aink="http://schemas.microsoft.com/office/drawing/2016/ink" xmlns:am3d="http://schemas.microsoft.com/office/drawing/2017/model3d" xmlns:o="urn:schemas-microsoft-com:office:office" xmlns:r="http://schemas.openxmlformats.org/officeDocument/2006/relationships" xmlns:m="http://schemas.openxmlformats.org/officeDocument/2006/math" xmlns:v="urn:schemas-microsoft-com:vml" xmlns:wp14="http://schemas.microsoft.com/office/word/2010/wordprocessingDrawing" xmlns:wp="http://schemas.openxmlformats.org/drawingml/2006/wordprocessingDrawing" xmlns:w10="urn:schemas-microsoft-com:office:word" xmlns:w="http://schemas.openxmlformats.org/wordprocessingml/2006/main" xmlns:w14="http://schemas.microsoft.com/office/word/2010/wordml" xmlns:w15="http://schemas.microsoft.com/office/word/2012/wordml" xmlns:w16cid="http://schemas.microsoft.com/office/word/2016/wordml/cid" xmlns:w16se="http://schemas.microsoft.com/office/word/2015/wordml/symex" xmlns:wpg="http://schemas.microsoft.com/office/word/2010/wordprocessingGroup" xmlns:wpi="http://schemas.microsoft.com/office/word/2010/wordprocessingInk" xmlns:wne="http://schemas.microsoft.com/office/word/2006/wordml" xmlns:wps="http://schemas.microsoft.com/office/word/2010/wordprocessingShape" mc:Ignorable="w14 w15 w16se w16cid wp14">
-  <w:abstractNum w:abstractNumId="0" w15:restartNumberingAfterBreak="0">
+<w:numbering xmlns:wpc="http://schemas.microsoft.com/office/word/2010/wordprocessingCanvas" xmlns:mc="http://schemas.openxmlformats.org/markup-compatibility/2006" xmlns:o="urn:schemas-microsoft-com:office:office" xmlns:r="http://schemas.openxmlformats.org/officeDocument/2006/relationships" xmlns:m="http://schemas.openxmlformats.org/officeDocument/2006/math" xmlns:v="urn:schemas-microsoft-com:vml" xmlns:wp14="http://schemas.microsoft.com/office/word/2010/wordprocessingDrawing" xmlns:wp="http://schemas.openxmlformats.org/drawingml/2006/wordprocessingDrawing" xmlns:w10="urn:schemas-microsoft-com:office:word" xmlns:w="http://schemas.openxmlformats.org/wordprocessingml/2006/main" xmlns:w14="http://schemas.microsoft.com/office/word/2010/wordml" xmlns:w15="http://schemas.microsoft.com/office/word/2012/wordml" xmlns:wpg="http://schemas.microsoft.com/office/word/2010/wordprocessingGroup" xmlns:wpi="http://schemas.microsoft.com/office/word/2010/wordprocessingInk" xmlns:wne="http://schemas.microsoft.com/office/word/2006/wordml" xmlns:wps="http://schemas.microsoft.com/office/word/2010/wordprocessingShape" mc:Ignorable="w14 w15 wp14">
+  <w:abstractNum w:abstractNumId="0">
     <w:nsid w:val="1804083C"/>
     <w:multiLevelType w:val="hybridMultilevel"/>
     <w:tmpl w:val="11BA7ED0"/>
@@ -1281,7 +1724,7 @@
       </w:rPr>
     </w:lvl>
   </w:abstractNum>
-  <w:abstractNum w:abstractNumId="1" w15:restartNumberingAfterBreak="0">
+  <w:abstractNum w:abstractNumId="1">
     <w:nsid w:val="1F3311E3"/>
     <w:multiLevelType w:val="hybridMultilevel"/>
     <w:tmpl w:val="0E38DCBE"/>
@@ -1403,7 +1846,7 @@
 </file>
 
 <file path=word/styles.xml><?xml version="1.0" encoding="utf-8"?>
-<w:styles xmlns:mc="http://schemas.openxmlformats.org/markup-compatibility/2006" xmlns:r="http://schemas.openxmlformats.org/officeDocument/2006/relationships" xmlns:w="http://schemas.openxmlformats.org/wordprocessingml/2006/main" xmlns:w14="http://schemas.microsoft.com/office/word/2010/wordml" xmlns:w15="http://schemas.microsoft.com/office/word/2012/wordml" xmlns:w16cid="http://schemas.microsoft.com/office/word/2016/wordml/cid" xmlns:w16se="http://schemas.microsoft.com/office/word/2015/wordml/symex" mc:Ignorable="w14 w15 w16se w16cid">
+<w:styles xmlns:mc="http://schemas.openxmlformats.org/markup-compatibility/2006" xmlns:r="http://schemas.openxmlformats.org/officeDocument/2006/relationships" xmlns:w="http://schemas.openxmlformats.org/wordprocessingml/2006/main" xmlns:w14="http://schemas.microsoft.com/office/word/2010/wordml" xmlns:w15="http://schemas.microsoft.com/office/word/2012/wordml" mc:Ignorable="w14 w15">
   <w:docDefaults>
     <w:rPrDefault>
       <w:rPr>
@@ -1419,7 +1862,7 @@
       </w:pPr>
     </w:pPrDefault>
   </w:docDefaults>
-  <w:latentStyles w:defLockedState="0" w:defUIPriority="99" w:defSemiHidden="0" w:defUnhideWhenUsed="0" w:defQFormat="0" w:count="375">
+  <w:latentStyles w:defLockedState="0" w:defUIPriority="99" w:defSemiHidden="0" w:defUnhideWhenUsed="0" w:defQFormat="0" w:count="371">
     <w:lsdException w:name="Normal" w:uiPriority="0" w:qFormat="1"/>
     <w:lsdException w:name="heading 1" w:uiPriority="9" w:qFormat="1"/>
     <w:lsdException w:name="heading 2" w:semiHidden="1" w:uiPriority="9" w:unhideWhenUsed="1" w:qFormat="1"/>
@@ -1791,10 +2234,6 @@
     <w:lsdException w:name="List Table 5 Dark Accent 6" w:uiPriority="50"/>
     <w:lsdException w:name="List Table 6 Colorful Accent 6" w:uiPriority="51"/>
     <w:lsdException w:name="List Table 7 Colorful Accent 6" w:uiPriority="52"/>
-    <w:lsdException w:name="Mention" w:semiHidden="1" w:unhideWhenUsed="1"/>
-    <w:lsdException w:name="Smart Hyperlink" w:semiHidden="1" w:unhideWhenUsed="1"/>
-    <w:lsdException w:name="Hashtag" w:semiHidden="1" w:unhideWhenUsed="1"/>
-    <w:lsdException w:name="Unresolved Mention" w:semiHidden="1" w:unhideWhenUsed="1"/>
   </w:latentStyles>
   <w:style w:type="paragraph" w:default="1" w:styleId="Normal">
     <w:name w:val="Normal"/>
@@ -2179,7 +2618,7 @@
 </file>
 
 <file path=customXml/itemProps1.xml><?xml version="1.0" encoding="utf-8"?>
-<ds:datastoreItem xmlns:ds="http://schemas.openxmlformats.org/officeDocument/2006/customXml" ds:itemID="{AE3557DE-539A-4E23-8F4D-CDC3F6DE62A7}">
+<ds:datastoreItem xmlns:ds="http://schemas.openxmlformats.org/officeDocument/2006/customXml" ds:itemID="{03F75973-D6FE-421E-8559-5053748141E6}">
   <ds:schemaRefs>
     <ds:schemaRef ds:uri="http://schemas.openxmlformats.org/officeDocument/2006/bibliography"/>
   </ds:schemaRefs>

</xml_diff>